<commit_message>
Add the weekly pro4I content
</commit_message>
<xml_diff>
--- a/Module/pro4I/00_Moduldokumentation.docx
+++ b/Module/pro4I/00_Moduldokumentation.docx
@@ -502,7 +502,7 @@
           <w:r>
             <w:fldChar w:fldCharType="separate"/>
           </w:r>
-          <w:hyperlink w:anchor="_Toc475370902" w:history="1">
+          <w:hyperlink w:anchor="_Toc475654936" w:history="1">
             <w:r>
               <w:rPr>
                 <w:rStyle w:val="Hyperlink"/>
@@ -544,7 +544,7 @@
                 <w:noProof/>
                 <w:webHidden/>
               </w:rPr>
-              <w:instrText xml:space="preserve"> PAGEREF _Toc475370902 \h </w:instrText>
+              <w:instrText xml:space="preserve"> PAGEREF _Toc475654936 \h </w:instrText>
             </w:r>
             <w:r>
               <w:rPr>
@@ -588,7 +588,7 @@
               <w:lang w:eastAsia="de-CH"/>
             </w:rPr>
           </w:pPr>
-          <w:hyperlink w:anchor="_Toc475370903" w:history="1">
+          <w:hyperlink w:anchor="_Toc475654937" w:history="1">
             <w:r>
               <w:rPr>
                 <w:rStyle w:val="Hyperlink"/>
@@ -630,7 +630,7 @@
                 <w:noProof/>
                 <w:webHidden/>
               </w:rPr>
-              <w:instrText xml:space="preserve"> PAGEREF _Toc475370903 \h </w:instrText>
+              <w:instrText xml:space="preserve"> PAGEREF _Toc475654937 \h </w:instrText>
             </w:r>
             <w:r>
               <w:rPr>
@@ -674,7 +674,7 @@
               <w:lang w:eastAsia="de-CH"/>
             </w:rPr>
           </w:pPr>
-          <w:hyperlink w:anchor="_Toc475370904" w:history="1">
+          <w:hyperlink w:anchor="_Toc475654938" w:history="1">
             <w:r>
               <w:rPr>
                 <w:rStyle w:val="Hyperlink"/>
@@ -716,7 +716,7 @@
                 <w:noProof/>
                 <w:webHidden/>
               </w:rPr>
-              <w:instrText xml:space="preserve"> PAGEREF _Toc475370904 \h </w:instrText>
+              <w:instrText xml:space="preserve"> PAGEREF _Toc475654938 \h </w:instrText>
             </w:r>
             <w:r>
               <w:rPr>
@@ -760,7 +760,7 @@
               <w:lang w:eastAsia="de-CH"/>
             </w:rPr>
           </w:pPr>
-          <w:hyperlink w:anchor="_Toc475370905" w:history="1">
+          <w:hyperlink w:anchor="_Toc475654939" w:history="1">
             <w:r>
               <w:rPr>
                 <w:rStyle w:val="Hyperlink"/>
@@ -802,7 +802,7 @@
                 <w:noProof/>
                 <w:webHidden/>
               </w:rPr>
-              <w:instrText xml:space="preserve"> PAGEREF _Toc475370905 \h </w:instrText>
+              <w:instrText xml:space="preserve"> PAGEREF _Toc475654939 \h </w:instrText>
             </w:r>
             <w:r>
               <w:rPr>
@@ -842,7 +842,7 @@
               <w:lang w:eastAsia="de-CH"/>
             </w:rPr>
           </w:pPr>
-          <w:hyperlink w:anchor="_Toc475370906" w:history="1">
+          <w:hyperlink w:anchor="_Toc475654940" w:history="1">
             <w:r>
               <w:rPr>
                 <w:rStyle w:val="Hyperlink"/>
@@ -884,7 +884,7 @@
                 <w:noProof/>
                 <w:webHidden/>
               </w:rPr>
-              <w:instrText xml:space="preserve"> PAGEREF _Toc475370906 \h </w:instrText>
+              <w:instrText xml:space="preserve"> PAGEREF _Toc475654940 \h </w:instrText>
             </w:r>
             <w:r>
               <w:rPr>
@@ -905,6 +905,88 @@
                 <w:webHidden/>
               </w:rPr>
               <w:t>3</w:t>
+            </w:r>
+            <w:r>
+              <w:rPr>
+                <w:noProof/>
+                <w:webHidden/>
+              </w:rPr>
+              <w:fldChar w:fldCharType="end"/>
+            </w:r>
+          </w:hyperlink>
+        </w:p>
+        <w:p>
+          <w:pPr>
+            <w:pStyle w:val="TOC1"/>
+            <w:rPr>
+              <w:rFonts w:eastAsiaTheme="minorEastAsia"/>
+              <w:noProof/>
+              <w:lang w:eastAsia="de-CH"/>
+            </w:rPr>
+          </w:pPr>
+          <w:hyperlink w:anchor="_Toc475654941" w:history="1">
+            <w:r>
+              <w:rPr>
+                <w:rStyle w:val="Hyperlink"/>
+                <w:noProof/>
+              </w:rPr>
+              <w:t>3</w:t>
+            </w:r>
+            <w:r>
+              <w:rPr>
+                <w:rFonts w:eastAsiaTheme="minorEastAsia"/>
+                <w:noProof/>
+                <w:lang w:eastAsia="de-CH"/>
+              </w:rPr>
+              <w:tab/>
+            </w:r>
+            <w:r>
+              <w:rPr>
+                <w:rStyle w:val="Hyperlink"/>
+                <w:noProof/>
+              </w:rPr>
+              <w:t>Woche 2</w:t>
+            </w:r>
+            <w:r>
+              <w:rPr>
+                <w:noProof/>
+                <w:webHidden/>
+              </w:rPr>
+              <w:tab/>
+            </w:r>
+            <w:r>
+              <w:rPr>
+                <w:noProof/>
+                <w:webHidden/>
+              </w:rPr>
+              <w:fldChar w:fldCharType="begin"/>
+            </w:r>
+            <w:r>
+              <w:rPr>
+                <w:noProof/>
+                <w:webHidden/>
+              </w:rPr>
+              <w:instrText xml:space="preserve"> PAGEREF _Toc475654941 \h </w:instrText>
+            </w:r>
+            <w:r>
+              <w:rPr>
+                <w:noProof/>
+                <w:webHidden/>
+              </w:rPr>
+            </w:r>
+            <w:r>
+              <w:rPr>
+                <w:noProof/>
+                <w:webHidden/>
+              </w:rPr>
+              <w:fldChar w:fldCharType="separate"/>
+            </w:r>
+            <w:r>
+              <w:rPr>
+                <w:noProof/>
+                <w:webHidden/>
+              </w:rPr>
+              <w:t>4</w:t>
             </w:r>
             <w:r>
               <w:rPr>
@@ -941,7 +1023,7 @@
       </w:pPr>
       <w:bookmarkStart w:id="1" w:name="_Toc430435984"/>
       <w:bookmarkStart w:id="2" w:name="_Toc431304092"/>
-      <w:bookmarkStart w:id="3" w:name="_Toc475370902"/>
+      <w:bookmarkStart w:id="3" w:name="_Toc475654936"/>
       <w:r>
         <w:lastRenderedPageBreak/>
         <w:t>Einleitung</w:t>
@@ -957,7 +1039,7 @@
       <w:bookmarkStart w:id="4" w:name="_Toc430422362"/>
       <w:bookmarkStart w:id="5" w:name="_Toc430435985"/>
       <w:bookmarkStart w:id="6" w:name="_Toc431304093"/>
-      <w:bookmarkStart w:id="7" w:name="_Toc475370903"/>
+      <w:bookmarkStart w:id="7" w:name="_Toc475654937"/>
       <w:r>
         <w:t>Einleitung</w:t>
       </w:r>
@@ -984,7 +1066,7 @@
       <w:bookmarkStart w:id="8" w:name="_Toc430422363"/>
       <w:bookmarkStart w:id="9" w:name="_Toc430435986"/>
       <w:bookmarkStart w:id="10" w:name="_Toc431304094"/>
-      <w:bookmarkStart w:id="11" w:name="_Toc475370904"/>
+      <w:bookmarkStart w:id="11" w:name="_Toc475654938"/>
       <w:r>
         <w:t>Lernziele</w:t>
       </w:r>
@@ -1007,7 +1089,7 @@
         </w:numPr>
       </w:pPr>
       <w:r>
-        <w:t>TODO</w:t>
+        <w:t>Umsetzen eines Informatikprojekts</w:t>
       </w:r>
     </w:p>
     <w:p>
@@ -1017,7 +1099,7 @@
       <w:bookmarkStart w:id="12" w:name="_Toc430422364"/>
       <w:bookmarkStart w:id="13" w:name="_Toc430435987"/>
       <w:bookmarkStart w:id="14" w:name="_Toc431304095"/>
-      <w:bookmarkStart w:id="15" w:name="_Toc475370905"/>
+      <w:bookmarkStart w:id="15" w:name="_Toc475654939"/>
       <w:r>
         <w:t>Prüfungen</w:t>
       </w:r>
@@ -1028,7 +1110,13 @@
     </w:p>
     <w:p>
       <w:r>
-        <w:t>TODO</w:t>
+        <w:t>Die Modulnote setzt sich aus der komp</w:t>
+      </w:r>
+      <w:r>
+        <w:t>lexen Berechnung des Projektes 4</w:t>
+      </w:r>
+      <w:r>
+        <w:t xml:space="preserve"> zusammen.</w:t>
       </w:r>
     </w:p>
     <w:p/>
@@ -1036,12 +1124,29 @@
       <w:pPr>
         <w:pStyle w:val="Heading1"/>
       </w:pPr>
-      <w:bookmarkStart w:id="16" w:name="_Toc475370906"/>
+      <w:bookmarkStart w:id="16" w:name="_Toc475654940"/>
       <w:r>
         <w:lastRenderedPageBreak/>
         <w:t>Woche 1</w:t>
       </w:r>
       <w:bookmarkEnd w:id="16"/>
+    </w:p>
+    <w:p>
+      <w:r>
+        <w:t>In Woche 1 fand das Kickoff Meeting sowie ein Übergabemeeting des Project Managers statt.</w:t>
+      </w:r>
+    </w:p>
+    <w:p/>
+    <w:p>
+      <w:pPr>
+        <w:pStyle w:val="Heading1"/>
+      </w:pPr>
+      <w:bookmarkStart w:id="17" w:name="_Toc475654941"/>
+      <w:r>
+        <w:lastRenderedPageBreak/>
+        <w:t>Woche 2</w:t>
+      </w:r>
+      <w:bookmarkEnd w:id="17"/>
     </w:p>
     <w:p>
       <w:r>
@@ -1187,7 +1292,7 @@
       <w:rPr>
         <w:noProof/>
       </w:rPr>
-      <w:t>3</w:t>
+      <w:t>4</w:t>
     </w:r>
     <w:r>
       <w:rPr>
@@ -1229,7 +1334,7 @@
       <w:rPr>
         <w:noProof/>
       </w:rPr>
-      <w:t>3</w:t>
+      <w:t>4</w:t>
     </w:r>
     <w:r>
       <w:rPr>
@@ -2768,7 +2873,7 @@
 </file>
 
 <file path=customXml/itemProps2.xml><?xml version="1.0" encoding="utf-8"?>
-<ds:datastoreItem xmlns:ds="http://schemas.openxmlformats.org/officeDocument/2006/customXml" ds:itemID="{339E9471-533D-4535-B71E-ECF87929DE42}">
+<ds:datastoreItem xmlns:ds="http://schemas.openxmlformats.org/officeDocument/2006/customXml" ds:itemID="{54856E12-B735-4BB7-9BD3-14900415A12C}">
   <ds:schemaRefs>
     <ds:schemaRef ds:uri="http://schemas.openxmlformats.org/officeDocument/2006/bibliography"/>
   </ds:schemaRefs>

</xml_diff>